<commit_message>
Uppdate - nova versao; relatorio att; + arquivos
</commit_message>
<xml_diff>
--- a/relatório mensal.docx
+++ b/relatório mensal.docx
@@ -223,7 +223,16 @@
           <w:b/>
           <w:sz w:val="24"/>
         </w:rPr>
-        <w:t>FORMULÁRIO 4 – RELATÓRIO DE ATIVIDADES E FREQUÊNCIA DO</w:t>
+        <w:t xml:space="preserve">FORMULÁRIO 4 – RELATÓRIO DE ATIVIDADES E FREQUÊNCIA </w:t>
+      </w:r>
+      <w:proofErr w:type="gramStart"/>
+      <w:r>
+        <w:rPr>
+          <w:rFonts w:ascii="Times New Roman" w:eastAsia="Arial" w:hAnsi="Times New Roman" w:cs="Times New Roman"/>
+          <w:b/>
+          <w:sz w:val="24"/>
+        </w:rPr>
+        <w:t>DO</w:t>
       </w:r>
       <w:r>
         <w:rPr>
@@ -231,7 +240,16 @@
           <w:b/>
           <w:sz w:val="24"/>
         </w:rPr>
-        <w:t>(A)</w:t>
+        <w:t>(</w:t>
+      </w:r>
+      <w:proofErr w:type="gramEnd"/>
+      <w:r>
+        <w:rPr>
+          <w:rFonts w:ascii="Times New Roman" w:eastAsia="Arial" w:hAnsi="Times New Roman" w:cs="Times New Roman"/>
+          <w:b/>
+          <w:sz w:val="24"/>
+        </w:rPr>
+        <w:t>A)</w:t>
       </w:r>
       <w:r>
         <w:rPr>
@@ -272,18 +290,18 @@
     <w:tbl>
       <w:tblPr>
         <w:tblStyle w:val="af"/>
-        <w:tblW w:w="10141" w:type="dxa"/>
-        <w:tblInd w:w="39" w:type="dxa"/>
+        <w:tblW w:w="10207" w:type="dxa"/>
+        <w:tblInd w:w="-27" w:type="dxa"/>
         <w:tblLayout w:type="fixed"/>
         <w:tblLook w:val="0400" w:firstRow="0" w:lastRow="0" w:firstColumn="0" w:lastColumn="0" w:noHBand="0" w:noVBand="1"/>
       </w:tblPr>
       <w:tblGrid>
-        <w:gridCol w:w="10141"/>
+        <w:gridCol w:w="10207"/>
       </w:tblGrid>
       <w:tr>
         <w:tc>
           <w:tcPr>
-            <w:tcW w:w="10141" w:type="dxa"/>
+            <w:tcW w:w="10207" w:type="dxa"/>
             <w:tcBorders>
               <w:top w:val="single" w:sz="4" w:space="0" w:color="000000"/>
               <w:left w:val="single" w:sz="4" w:space="0" w:color="000000"/>
@@ -322,7 +340,7 @@
       <w:tr>
         <w:tc>
           <w:tcPr>
-            <w:tcW w:w="10141" w:type="dxa"/>
+            <w:tcW w:w="10207" w:type="dxa"/>
             <w:tcBorders>
               <w:top w:val="single" w:sz="4" w:space="0" w:color="000000"/>
               <w:left w:val="single" w:sz="4" w:space="0" w:color="000000"/>
@@ -364,7 +382,7 @@
         </w:trPr>
         <w:tc>
           <w:tcPr>
-            <w:tcW w:w="10141" w:type="dxa"/>
+            <w:tcW w:w="10207" w:type="dxa"/>
             <w:tcBorders>
               <w:top w:val="single" w:sz="4" w:space="0" w:color="000000"/>
               <w:left w:val="single" w:sz="4" w:space="0" w:color="000000"/>
@@ -553,7 +571,7 @@
         </w:trPr>
         <w:tc>
           <w:tcPr>
-            <w:tcW w:w="10141" w:type="dxa"/>
+            <w:tcW w:w="10207" w:type="dxa"/>
             <w:tcBorders>
               <w:top w:val="single" w:sz="4" w:space="0" w:color="000000"/>
               <w:left w:val="single" w:sz="4" w:space="0" w:color="000000"/>
@@ -585,7 +603,7 @@
         </w:trPr>
         <w:tc>
           <w:tcPr>
-            <w:tcW w:w="10141" w:type="dxa"/>
+            <w:tcW w:w="10207" w:type="dxa"/>
             <w:tcBorders>
               <w:top w:val="single" w:sz="4" w:space="0" w:color="000000"/>
               <w:left w:val="single" w:sz="4" w:space="0" w:color="000000"/>
@@ -702,7 +720,7 @@
         </w:trPr>
         <w:tc>
           <w:tcPr>
-            <w:tcW w:w="10141" w:type="dxa"/>
+            <w:tcW w:w="10207" w:type="dxa"/>
             <w:tcBorders>
               <w:top w:val="single" w:sz="4" w:space="0" w:color="000000"/>
               <w:left w:val="single" w:sz="4" w:space="0" w:color="000000"/>
@@ -745,7 +763,25 @@
                 <w:sz w:val="20"/>
                 <w:szCs w:val="20"/>
               </w:rPr>
-              <w:t xml:space="preserve">Declaro para fins de comprovação junto à Coordenação de Pesquisa no Campus que o(a) aluno(a) bolsista  CUMPRIU (    ), NÃO CUMPRIU (      ) as obrigações previstas no Plano de Trabalho para este mês. </w:t>
+              <w:t xml:space="preserve">Declaro para fins de comprovação junto à Coordenação de Pesquisa no Campus que </w:t>
+            </w:r>
+            <w:proofErr w:type="gramStart"/>
+            <w:r>
+              <w:rPr>
+                <w:rFonts w:ascii="Times New Roman" w:eastAsia="Arial" w:hAnsi="Times New Roman" w:cs="Times New Roman"/>
+                <w:sz w:val="20"/>
+                <w:szCs w:val="20"/>
+              </w:rPr>
+              <w:t>o(</w:t>
+            </w:r>
+            <w:proofErr w:type="gramEnd"/>
+            <w:r>
+              <w:rPr>
+                <w:rFonts w:ascii="Times New Roman" w:eastAsia="Arial" w:hAnsi="Times New Roman" w:cs="Times New Roman"/>
+                <w:sz w:val="20"/>
+                <w:szCs w:val="20"/>
+              </w:rPr>
+              <w:t xml:space="preserve">a) aluno(a) bolsista  CUMPRIU (    ), NÃO CUMPRIU (      ) as obrigações previstas no Plano de Trabalho para este mês. </w:t>
             </w:r>
           </w:p>
           <w:p>
@@ -790,7 +826,21 @@
         <w:rPr>
           <w:rFonts w:ascii="Times New Roman" w:eastAsia="Arial" w:hAnsi="Times New Roman" w:cs="Times New Roman"/>
         </w:rPr>
-        <w:t xml:space="preserve">Local e Data:________________________________, ____/____/_____             </w:t>
+        <w:t xml:space="preserve">Local e </w:t>
+      </w:r>
+      <w:proofErr w:type="gramStart"/>
+      <w:r>
+        <w:rPr>
+          <w:rFonts w:ascii="Times New Roman" w:eastAsia="Arial" w:hAnsi="Times New Roman" w:cs="Times New Roman"/>
+        </w:rPr>
+        <w:t>Data:_</w:t>
+      </w:r>
+      <w:proofErr w:type="gramEnd"/>
+      <w:r>
+        <w:rPr>
+          <w:rFonts w:ascii="Times New Roman" w:eastAsia="Arial" w:hAnsi="Times New Roman" w:cs="Times New Roman"/>
+        </w:rPr>
+        <w:t xml:space="preserve">_______________________________, ____/____/_____             </w:t>
       </w:r>
     </w:p>
     <w:p>
@@ -832,19 +882,7 @@
           <w:rFonts w:ascii="Times New Roman" w:eastAsia="Arial" w:hAnsi="Times New Roman" w:cs="Times New Roman"/>
         </w:rPr>
         <w:lastRenderedPageBreak/>
-        <w:t>________________</w:t>
-      </w:r>
-      <w:r>
-        <w:rPr>
-          <w:rFonts w:ascii="Times New Roman" w:eastAsia="Arial" w:hAnsi="Times New Roman" w:cs="Times New Roman"/>
-        </w:rPr>
-        <w:t>_____________</w:t>
-      </w:r>
-      <w:r>
-        <w:rPr>
-          <w:rFonts w:ascii="Times New Roman" w:eastAsia="Arial" w:hAnsi="Times New Roman" w:cs="Times New Roman"/>
-        </w:rPr>
-        <w:t>_____________</w:t>
+        <w:t>__________________________________________</w:t>
       </w:r>
     </w:p>
     <w:p>
@@ -861,7 +899,23 @@
           <w:rFonts w:ascii="Times New Roman" w:eastAsia="Arial" w:hAnsi="Times New Roman" w:cs="Times New Roman"/>
           <w:sz w:val="18"/>
         </w:rPr>
-        <w:t>Assinatura do(a) Orientador(a)</w:t>
+        <w:t xml:space="preserve">Assinatura </w:t>
+      </w:r>
+      <w:proofErr w:type="gramStart"/>
+      <w:r>
+        <w:rPr>
+          <w:rFonts w:ascii="Times New Roman" w:eastAsia="Arial" w:hAnsi="Times New Roman" w:cs="Times New Roman"/>
+          <w:sz w:val="18"/>
+        </w:rPr>
+        <w:t>do(</w:t>
+      </w:r>
+      <w:proofErr w:type="gramEnd"/>
+      <w:r>
+        <w:rPr>
+          <w:rFonts w:ascii="Times New Roman" w:eastAsia="Arial" w:hAnsi="Times New Roman" w:cs="Times New Roman"/>
+          <w:sz w:val="18"/>
+        </w:rPr>
+        <w:t>a) Orientador(a)</w:t>
       </w:r>
     </w:p>
     <w:p>
@@ -883,8 +937,6 @@
           <w:sz w:val="18"/>
         </w:rPr>
       </w:pPr>
-      <w:bookmarkStart w:id="0" w:name="_GoBack"/>
-      <w:bookmarkEnd w:id="0"/>
     </w:p>
     <w:p>
       <w:pPr>
@@ -915,7 +967,23 @@
           <w:rFonts w:ascii="Times New Roman" w:eastAsia="Arial" w:hAnsi="Times New Roman" w:cs="Times New Roman"/>
           <w:sz w:val="18"/>
         </w:rPr>
-        <w:t>Assinatura do(a) Aluno(a) Bolsista</w:t>
+        <w:t xml:space="preserve">Assinatura </w:t>
+      </w:r>
+      <w:proofErr w:type="gramStart"/>
+      <w:r>
+        <w:rPr>
+          <w:rFonts w:ascii="Times New Roman" w:eastAsia="Arial" w:hAnsi="Times New Roman" w:cs="Times New Roman"/>
+          <w:sz w:val="18"/>
+        </w:rPr>
+        <w:t>do(</w:t>
+      </w:r>
+      <w:proofErr w:type="gramEnd"/>
+      <w:r>
+        <w:rPr>
+          <w:rFonts w:ascii="Times New Roman" w:eastAsia="Arial" w:hAnsi="Times New Roman" w:cs="Times New Roman"/>
+          <w:sz w:val="18"/>
+        </w:rPr>
+        <w:t>a) Aluno(a) Bolsista</w:t>
       </w:r>
     </w:p>
     <w:p>
@@ -937,6 +1005,8 @@
           <w:sz w:val="18"/>
         </w:rPr>
       </w:pPr>
+      <w:bookmarkStart w:id="0" w:name="_GoBack"/>
+      <w:bookmarkEnd w:id="0"/>
     </w:p>
     <w:p>
       <w:pPr>
@@ -966,7 +1036,23 @@
           <w:rFonts w:ascii="Times New Roman" w:eastAsia="Arial" w:hAnsi="Times New Roman" w:cs="Times New Roman"/>
           <w:sz w:val="18"/>
         </w:rPr>
-        <w:t>Assinatura do(a) Aluno(a) Colaborador</w:t>
+        <w:t xml:space="preserve">Assinatura </w:t>
+      </w:r>
+      <w:proofErr w:type="gramStart"/>
+      <w:r>
+        <w:rPr>
+          <w:rFonts w:ascii="Times New Roman" w:eastAsia="Arial" w:hAnsi="Times New Roman" w:cs="Times New Roman"/>
+          <w:sz w:val="18"/>
+        </w:rPr>
+        <w:t>do(</w:t>
+      </w:r>
+      <w:proofErr w:type="gramEnd"/>
+      <w:r>
+        <w:rPr>
+          <w:rFonts w:ascii="Times New Roman" w:eastAsia="Arial" w:hAnsi="Times New Roman" w:cs="Times New Roman"/>
+          <w:sz w:val="18"/>
+        </w:rPr>
+        <w:t>a) Aluno(a) Colaborador</w:t>
       </w:r>
     </w:p>
     <w:sectPr>
@@ -1017,24 +1103,6 @@
       <w:spacing w:after="709" w:line="240" w:lineRule="auto"/>
       <w:jc w:val="right"/>
     </w:pPr>
-    <w:r>
-      <w:fldChar w:fldCharType="begin"/>
-    </w:r>
-    <w:r>
-      <w:instrText>PAGE</w:instrText>
-    </w:r>
-    <w:r>
-      <w:fldChar w:fldCharType="separate"/>
-    </w:r>
-    <w:r>
-      <w:rPr>
-        <w:noProof/>
-      </w:rPr>
-      <w:t>1</w:t>
-    </w:r>
-    <w:r>
-      <w:fldChar w:fldCharType="end"/>
-    </w:r>
   </w:p>
 </w:ftr>
 </file>

</xml_diff>